<commit_message>
Correctie variabelen voor protocolhelper
</commit_message>
<xml_diff>
--- a/data/SVP-114 Bemonstering waterkolom oppervlaktewater versie 1.0.docx
+++ b/data/SVP-114 Bemonstering waterkolom oppervlaktewater versie 1.0.docx
@@ -15,6 +15,8 @@
       <w:r>
         <w:t>WIJZIGINGEN VORIGE VERSIES</w:t>
       </w:r>
+      <w:bookmarkStart w:id="0" w:name="_GoBack"/>
+      <w:bookmarkEnd w:id="0"/>
     </w:p>
     <w:p>
       <w:r>
@@ -593,8 +595,8 @@
       </w:r>
     </w:p>
     <w:p>
-      <w:bookmarkStart w:id="0" w:name="_6b4pat9kdtfb" w:colFirst="0" w:colLast="0"/>
-      <w:bookmarkEnd w:id="0"/>
+      <w:bookmarkStart w:id="1" w:name="_6b4pat9kdtfb" w:colFirst="0" w:colLast="0"/>
+      <w:bookmarkEnd w:id="1"/>
     </w:p>
     <w:p>
       <w:pPr>
@@ -635,8 +637,8 @@
       <w:pPr>
         <w:spacing w:line="240" w:lineRule="auto"/>
       </w:pPr>
-      <w:bookmarkStart w:id="1" w:name="_gjdgxs" w:colFirst="0" w:colLast="0"/>
-      <w:bookmarkEnd w:id="1"/>
+      <w:bookmarkStart w:id="2" w:name="_gjdgxs" w:colFirst="0" w:colLast="0"/>
+      <w:bookmarkEnd w:id="2"/>
       <w:r>
         <w:t>Tabel 1. Checklist benodigd veldmateriaal.</w:t>
       </w:r>
@@ -2778,8 +2780,8 @@
           <w:b/>
         </w:rPr>
       </w:pPr>
-      <w:bookmarkStart w:id="2" w:name="_mthxtpjox1st" w:colFirst="0" w:colLast="0"/>
-      <w:bookmarkEnd w:id="2"/>
+      <w:bookmarkStart w:id="3" w:name="_mthxtpjox1st" w:colFirst="0" w:colLast="0"/>
+      <w:bookmarkEnd w:id="3"/>
       <w:r>
         <w:rPr>
           <w:b/>
@@ -2804,8 +2806,8 @@
         <w:pStyle w:val="Kop3"/>
         <w:ind w:left="0" w:firstLine="0"/>
       </w:pPr>
-      <w:bookmarkStart w:id="3" w:name="_52bs8dkbyohl" w:colFirst="0" w:colLast="0"/>
-      <w:bookmarkEnd w:id="3"/>
+      <w:bookmarkStart w:id="4" w:name="_52bs8dkbyohl" w:colFirst="0" w:colLast="0"/>
+      <w:bookmarkEnd w:id="4"/>
     </w:p>
     <w:p>
       <w:pPr>
@@ -3394,12 +3396,8 @@
       </w:pPr>
     </w:p>
     <w:sectPr>
-      <w:headerReference w:type="even" r:id="rId12"/>
-      <w:headerReference w:type="default" r:id="rId13"/>
-      <w:footerReference w:type="even" r:id="rId14"/>
-      <w:footerReference w:type="default" r:id="rId15"/>
-      <w:headerReference w:type="first" r:id="rId16"/>
-      <w:footerReference w:type="first" r:id="rId17"/>
+      <w:headerReference w:type="default" r:id="rId12"/>
+      <w:headerReference w:type="first" r:id="rId13"/>
       <w:pgSz w:w="11906" w:h="16838"/>
       <w:pgMar w:top="1417" w:right="1417" w:bottom="1417" w:left="1417" w:header="708" w:footer="708" w:gutter="0"/>
       <w:pgNumType w:start="1"/>
@@ -3435,36 +3433,6 @@
 </w:endnotes>
 </file>
 
-<file path=word/footer1.xml><?xml version="1.0" encoding="utf-8"?>
-<w:ftr xmlns:wpc="http://schemas.microsoft.com/office/word/2010/wordprocessingCanvas" xmlns:cx="http://schemas.microsoft.com/office/drawing/2014/chartex" xmlns:mc="http://schemas.openxmlformats.org/markup-compatibility/2006" xmlns:o="urn:schemas-microsoft-com:office:office" xmlns:r="http://schemas.openxmlformats.org/officeDocument/2006/relationships" xmlns:m="http://schemas.openxmlformats.org/officeDocument/2006/math" xmlns:v="urn:schemas-microsoft-com:vml" xmlns:wp14="http://schemas.microsoft.com/office/word/2010/wordprocessingDrawing" xmlns:wp="http://schemas.openxmlformats.org/drawingml/2006/wordprocessingDrawing" xmlns:w10="urn:schemas-microsoft-com:office:word" xmlns:w="http://schemas.openxmlformats.org/wordprocessingml/2006/main" xmlns:w14="http://schemas.microsoft.com/office/word/2010/wordml" xmlns:w15="http://schemas.microsoft.com/office/word/2012/wordml" xmlns:w16se="http://schemas.microsoft.com/office/word/2015/wordml/symex" xmlns:wpg="http://schemas.microsoft.com/office/word/2010/wordprocessingGroup" xmlns:wpi="http://schemas.microsoft.com/office/word/2010/wordprocessingInk" xmlns:wne="http://schemas.microsoft.com/office/word/2006/wordml" xmlns:wps="http://schemas.microsoft.com/office/word/2010/wordprocessingShape" mc:Ignorable="w14 w15 w16se wp14">
-  <w:p>
-    <w:pPr>
-      <w:pStyle w:val="Voettekst"/>
-    </w:pPr>
-  </w:p>
-</w:ftr>
-</file>
-
-<file path=word/footer2.xml><?xml version="1.0" encoding="utf-8"?>
-<w:ftr xmlns:wpc="http://schemas.microsoft.com/office/word/2010/wordprocessingCanvas" xmlns:cx="http://schemas.microsoft.com/office/drawing/2014/chartex" xmlns:mc="http://schemas.openxmlformats.org/markup-compatibility/2006" xmlns:o="urn:schemas-microsoft-com:office:office" xmlns:r="http://schemas.openxmlformats.org/officeDocument/2006/relationships" xmlns:m="http://schemas.openxmlformats.org/officeDocument/2006/math" xmlns:v="urn:schemas-microsoft-com:vml" xmlns:wp14="http://schemas.microsoft.com/office/word/2010/wordprocessingDrawing" xmlns:wp="http://schemas.openxmlformats.org/drawingml/2006/wordprocessingDrawing" xmlns:w10="urn:schemas-microsoft-com:office:word" xmlns:w="http://schemas.openxmlformats.org/wordprocessingml/2006/main" xmlns:w14="http://schemas.microsoft.com/office/word/2010/wordml" xmlns:w15="http://schemas.microsoft.com/office/word/2012/wordml" xmlns:w16se="http://schemas.microsoft.com/office/word/2015/wordml/symex" xmlns:wpg="http://schemas.microsoft.com/office/word/2010/wordprocessingGroup" xmlns:wpi="http://schemas.microsoft.com/office/word/2010/wordprocessingInk" xmlns:wne="http://schemas.microsoft.com/office/word/2006/wordml" xmlns:wps="http://schemas.microsoft.com/office/word/2010/wordprocessingShape" mc:Ignorable="w14 w15 w16se wp14">
-  <w:p>
-    <w:pPr>
-      <w:pStyle w:val="Voettekst"/>
-    </w:pPr>
-  </w:p>
-</w:ftr>
-</file>
-
-<file path=word/footer3.xml><?xml version="1.0" encoding="utf-8"?>
-<w:ftr xmlns:wpc="http://schemas.microsoft.com/office/word/2010/wordprocessingCanvas" xmlns:cx="http://schemas.microsoft.com/office/drawing/2014/chartex" xmlns:mc="http://schemas.openxmlformats.org/markup-compatibility/2006" xmlns:o="urn:schemas-microsoft-com:office:office" xmlns:r="http://schemas.openxmlformats.org/officeDocument/2006/relationships" xmlns:m="http://schemas.openxmlformats.org/officeDocument/2006/math" xmlns:v="urn:schemas-microsoft-com:vml" xmlns:wp14="http://schemas.microsoft.com/office/word/2010/wordprocessingDrawing" xmlns:wp="http://schemas.openxmlformats.org/drawingml/2006/wordprocessingDrawing" xmlns:w10="urn:schemas-microsoft-com:office:word" xmlns:w="http://schemas.openxmlformats.org/wordprocessingml/2006/main" xmlns:w14="http://schemas.microsoft.com/office/word/2010/wordml" xmlns:w15="http://schemas.microsoft.com/office/word/2012/wordml" xmlns:w16se="http://schemas.microsoft.com/office/word/2015/wordml/symex" xmlns:wpg="http://schemas.microsoft.com/office/word/2010/wordprocessingGroup" xmlns:wpi="http://schemas.microsoft.com/office/word/2010/wordprocessingInk" xmlns:wne="http://schemas.microsoft.com/office/word/2006/wordml" xmlns:wps="http://schemas.microsoft.com/office/word/2010/wordprocessingShape" mc:Ignorable="w14 w15 w16se wp14">
-  <w:p>
-    <w:pPr>
-      <w:pStyle w:val="Voettekst"/>
-    </w:pPr>
-  </w:p>
-</w:ftr>
-</file>
-
 <file path=word/footnotes.xml><?xml version="1.0" encoding="utf-8"?>
 <w:footnotes xmlns:wpc="http://schemas.microsoft.com/office/word/2010/wordprocessingCanvas" xmlns:cx="http://schemas.microsoft.com/office/drawing/2014/chartex" xmlns:mc="http://schemas.openxmlformats.org/markup-compatibility/2006" xmlns:o="urn:schemas-microsoft-com:office:office" xmlns:r="http://schemas.openxmlformats.org/officeDocument/2006/relationships" xmlns:m="http://schemas.openxmlformats.org/officeDocument/2006/math" xmlns:v="urn:schemas-microsoft-com:vml" xmlns:wp14="http://schemas.microsoft.com/office/word/2010/wordprocessingDrawing" xmlns:wp="http://schemas.openxmlformats.org/drawingml/2006/wordprocessingDrawing" xmlns:w10="urn:schemas-microsoft-com:office:word" xmlns:w="http://schemas.openxmlformats.org/wordprocessingml/2006/main" xmlns:w14="http://schemas.microsoft.com/office/word/2010/wordml" xmlns:w15="http://schemas.microsoft.com/office/word/2012/wordml" xmlns:w16se="http://schemas.microsoft.com/office/word/2015/wordml/symex" xmlns:wpg="http://schemas.microsoft.com/office/word/2010/wordprocessingGroup" xmlns:wpi="http://schemas.microsoft.com/office/word/2010/wordprocessingInk" xmlns:wne="http://schemas.microsoft.com/office/word/2006/wordml" xmlns:wps="http://schemas.microsoft.com/office/word/2010/wordprocessingShape" mc:Ignorable="w14 w15 w16se wp14">
   <w:footnote w:type="separator" w:id="-1">
@@ -3491,16 +3459,6 @@
 </file>
 
 <file path=word/header1.xml><?xml version="1.0" encoding="utf-8"?>
-<w:hdr xmlns:wpc="http://schemas.microsoft.com/office/word/2010/wordprocessingCanvas" xmlns:cx="http://schemas.microsoft.com/office/drawing/2014/chartex" xmlns:mc="http://schemas.openxmlformats.org/markup-compatibility/2006" xmlns:o="urn:schemas-microsoft-com:office:office" xmlns:r="http://schemas.openxmlformats.org/officeDocument/2006/relationships" xmlns:m="http://schemas.openxmlformats.org/officeDocument/2006/math" xmlns:v="urn:schemas-microsoft-com:vml" xmlns:wp14="http://schemas.microsoft.com/office/word/2010/wordprocessingDrawing" xmlns:wp="http://schemas.openxmlformats.org/drawingml/2006/wordprocessingDrawing" xmlns:w10="urn:schemas-microsoft-com:office:word" xmlns:w="http://schemas.openxmlformats.org/wordprocessingml/2006/main" xmlns:w14="http://schemas.microsoft.com/office/word/2010/wordml" xmlns:w15="http://schemas.microsoft.com/office/word/2012/wordml" xmlns:w16se="http://schemas.microsoft.com/office/word/2015/wordml/symex" xmlns:wpg="http://schemas.microsoft.com/office/word/2010/wordprocessingGroup" xmlns:wpi="http://schemas.microsoft.com/office/word/2010/wordprocessingInk" xmlns:wne="http://schemas.microsoft.com/office/word/2006/wordml" xmlns:wps="http://schemas.microsoft.com/office/word/2010/wordprocessingShape" mc:Ignorable="w14 w15 w16se wp14">
-  <w:p>
-    <w:pPr>
-      <w:pStyle w:val="Koptekst"/>
-    </w:pPr>
-  </w:p>
-</w:hdr>
-</file>
-
-<file path=word/header2.xml><?xml version="1.0" encoding="utf-8"?>
 <w:hdr xmlns:wpc="http://schemas.microsoft.com/office/word/2010/wordprocessingCanvas" xmlns:cx="http://schemas.microsoft.com/office/drawing/2014/chartex" xmlns:mc="http://schemas.openxmlformats.org/markup-compatibility/2006" xmlns:o="urn:schemas-microsoft-com:office:office" xmlns:r="http://schemas.openxmlformats.org/officeDocument/2006/relationships" xmlns:m="http://schemas.openxmlformats.org/officeDocument/2006/math" xmlns:v="urn:schemas-microsoft-com:vml" xmlns:wp14="http://schemas.microsoft.com/office/word/2010/wordprocessingDrawing" xmlns:wp="http://schemas.openxmlformats.org/drawingml/2006/wordprocessingDrawing" xmlns:w10="urn:schemas-microsoft-com:office:word" xmlns:w="http://schemas.openxmlformats.org/wordprocessingml/2006/main" xmlns:w14="http://schemas.microsoft.com/office/word/2010/wordml" xmlns:w15="http://schemas.microsoft.com/office/word/2012/wordml" xmlns:w16se="http://schemas.microsoft.com/office/word/2015/wordml/symex" xmlns:wpg="http://schemas.microsoft.com/office/word/2010/wordprocessingGroup" xmlns:wpi="http://schemas.microsoft.com/office/word/2010/wordprocessingInk" xmlns:wne="http://schemas.microsoft.com/office/word/2006/wordml" xmlns:wps="http://schemas.microsoft.com/office/word/2010/wordprocessingShape" mc:Ignorable="w14 w15 w16se wp14">
   <w:p>
     <w:pPr>
@@ -3822,7 +3780,7 @@
 </w:hdr>
 </file>
 
-<file path=word/header3.xml><?xml version="1.0" encoding="utf-8"?>
+<file path=word/header2.xml><?xml version="1.0" encoding="utf-8"?>
 <w:hdr xmlns:wpc="http://schemas.microsoft.com/office/word/2010/wordprocessingCanvas" xmlns:cx="http://schemas.microsoft.com/office/drawing/2014/chartex" xmlns:mc="http://schemas.openxmlformats.org/markup-compatibility/2006" xmlns:o="urn:schemas-microsoft-com:office:office" xmlns:r="http://schemas.openxmlformats.org/officeDocument/2006/relationships" xmlns:m="http://schemas.openxmlformats.org/officeDocument/2006/math" xmlns:v="urn:schemas-microsoft-com:vml" xmlns:wp14="http://schemas.microsoft.com/office/word/2010/wordprocessingDrawing" xmlns:wp="http://schemas.openxmlformats.org/drawingml/2006/wordprocessingDrawing" xmlns:w10="urn:schemas-microsoft-com:office:word" xmlns:w="http://schemas.openxmlformats.org/wordprocessingml/2006/main" xmlns:w14="http://schemas.microsoft.com/office/word/2010/wordml" xmlns:w15="http://schemas.microsoft.com/office/word/2012/wordml" xmlns:w16se="http://schemas.microsoft.com/office/word/2015/wordml/symex" xmlns:wpg="http://schemas.microsoft.com/office/word/2010/wordprocessingGroup" xmlns:wpi="http://schemas.microsoft.com/office/word/2010/wordprocessingInk" xmlns:wne="http://schemas.microsoft.com/office/word/2006/wordml" xmlns:wps="http://schemas.microsoft.com/office/word/2010/wordprocessingShape" mc:Ignorable="w14 w15 w16se wp14">
   <w:p>
     <w:pPr>
@@ -3897,8 +3855,6 @@
             </w:rPr>
             <w:t>Bemonstering waterkolom oppervlaktewater</w:t>
           </w:r>
-          <w:bookmarkStart w:id="4" w:name="_GoBack"/>
-          <w:bookmarkEnd w:id="4"/>
         </w:p>
       </w:tc>
       <w:tc>

</xml_diff>

<commit_message>
Herwerkte stijlen in word
</commit_message>
<xml_diff>
--- a/data/SVP-114 Bemonstering waterkolom oppervlaktewater versie 1.0.docx
+++ b/data/SVP-114 Bemonstering waterkolom oppervlaktewater versie 1.0.docx
@@ -354,7 +354,13 @@
         <w:pStyle w:val="Kop1"/>
       </w:pPr>
       <w:r>
-        <w:t xml:space="preserve">Vereiste competenties </w:t>
+        <w:t>C</w:t>
+      </w:r>
+      <w:r>
+        <w:t>ompetenties</w:t>
+      </w:r>
+      <w:r>
+        <w:t xml:space="preserve"> </w:t>
       </w:r>
     </w:p>
     <w:p>
@@ -660,15 +666,7 @@
               <w:rPr>
                 <w:rFonts w:ascii="Arial" w:eastAsia="Arial" w:hAnsi="Arial" w:cs="Arial"/>
               </w:rPr>
-              <w:t>◻ reserverecipiënten en hersluitbare</w:t>
-            </w:r>
-            <w:bookmarkStart w:id="2" w:name="_GoBack"/>
-            <w:bookmarkEnd w:id="2"/>
-            <w:r>
-              <w:rPr>
-                <w:rFonts w:ascii="Arial" w:eastAsia="Arial" w:hAnsi="Arial" w:cs="Arial"/>
-              </w:rPr>
-              <w:t xml:space="preserve"> zakjes</w:t>
+              <w:t>◻ reserverecipiënten en hersluitbare zakjes</w:t>
             </w:r>
           </w:p>
         </w:tc>
@@ -2057,8 +2055,8 @@
           <w:b/>
         </w:rPr>
       </w:pPr>
-      <w:bookmarkStart w:id="3" w:name="_mthxtpjox1st" w:colFirst="0" w:colLast="0"/>
-      <w:bookmarkEnd w:id="3"/>
+      <w:bookmarkStart w:id="2" w:name="_mthxtpjox1st" w:colFirst="0" w:colLast="0"/>
+      <w:bookmarkEnd w:id="2"/>
       <w:r>
         <w:rPr>
           <w:b/>
@@ -2071,8 +2069,8 @@
       <w:r>
         <w:t>Na de staalname wordt het materiaal (emmer, maatbeker en spuit) ter plaatse gespoeld met overvloedig lokaal water om contaminatie met substraat of organismen op de volgende locatie te beperken.</w:t>
       </w:r>
-      <w:bookmarkStart w:id="4" w:name="_52bs8dkbyohl" w:colFirst="0" w:colLast="0"/>
-      <w:bookmarkEnd w:id="4"/>
+      <w:bookmarkStart w:id="3" w:name="_52bs8dkbyohl" w:colFirst="0" w:colLast="0"/>
+      <w:bookmarkEnd w:id="3"/>
     </w:p>
     <w:p>
       <w:pPr>
@@ -2502,7 +2500,7 @@
         <w:pStyle w:val="Kop1"/>
       </w:pPr>
       <w:r>
-        <w:t>Bijlage</w:t>
+        <w:t>Appendices</w:t>
       </w:r>
     </w:p>
     <w:p>
@@ -2510,7 +2508,10 @@
         <w:t>n.v.t.</w:t>
       </w:r>
     </w:p>
-    <w:p/>
+    <w:p>
+      <w:bookmarkStart w:id="4" w:name="_GoBack"/>
+      <w:bookmarkEnd w:id="4"/>
+    </w:p>
     <w:sectPr>
       <w:headerReference w:type="default" r:id="rId13"/>
       <w:headerReference w:type="first" r:id="rId14"/>
@@ -2818,7 +2819,7 @@
               <w:sz w:val="20"/>
               <w:szCs w:val="20"/>
             </w:rPr>
-            <w:t>3</w:t>
+            <w:t>13</w:t>
           </w:r>
           <w:r>
             <w:rPr>
@@ -5087,7 +5088,7 @@
 </file>
 
 <file path=customXml/itemProps1.xml><?xml version="1.0" encoding="utf-8"?>
-<ds:datastoreItem xmlns:ds="http://schemas.openxmlformats.org/officeDocument/2006/customXml" ds:itemID="{27F88249-301B-4830-A280-75AB1D759D2D}">
+<ds:datastoreItem xmlns:ds="http://schemas.openxmlformats.org/officeDocument/2006/customXml" ds:itemID="{57F627F9-AA22-4805-B4AC-BCAFDB99D686}">
   <ds:schemaRefs>
     <ds:schemaRef ds:uri="http://schemas.openxmlformats.org/officeDocument/2006/bibliography"/>
   </ds:schemaRefs>

</xml_diff>